<commit_message>
Project Framework and Datasets
</commit_message>
<xml_diff>
--- a/Tomahawks_Project_Outline.docx
+++ b/Tomahawks_Project_Outline.docx
@@ -305,6 +305,19 @@
           <w:rFonts w:ascii="Calisto MT" w:hAnsi="Calisto MT"/>
         </w:rPr>
         <w:t>*Pie Chart – Top Producers by State</w:t>
+      </w:r>
+    </w:p>
+    <w:p>
+      <w:pPr>
+        <w:rPr>
+          <w:rFonts w:ascii="Calisto MT" w:hAnsi="Calisto MT"/>
+        </w:rPr>
+      </w:pPr>
+      <w:r>
+        <w:rPr>
+          <w:rFonts w:ascii="Calisto MT" w:hAnsi="Calisto MT"/>
+        </w:rPr>
+        <w:t xml:space="preserve">*Trend line – U.S. Wine Production 2008 – 2018 </w:t>
       </w:r>
     </w:p>
     <w:p>
@@ -808,8 +821,6 @@
           <w:rFonts w:ascii="Calisto MT" w:hAnsi="Calisto MT"/>
         </w:rPr>
       </w:pPr>
-      <w:bookmarkStart w:id="0" w:name="_GoBack"/>
-      <w:bookmarkEnd w:id="0"/>
     </w:p>
     <w:p>
       <w:pPr>
@@ -985,7 +996,840 @@
         </w:rPr>
         <w:t xml:space="preserve">  </w:t>
       </w:r>
+    </w:p>
+    <w:p>
+      <w:pPr>
+        <w:spacing w:after="0" w:line="360" w:lineRule="auto"/>
+        <w:ind w:left="360"/>
+        <w:rPr>
+          <w:rFonts w:ascii="Calisto MT" w:hAnsi="Calisto MT"/>
+          <w:highlight w:val="green"/>
+        </w:rPr>
+      </w:pPr>
       <w:hyperlink r:id="rId8" w:history="1">
+        <w:r>
+          <w:rPr>
+            <w:rStyle w:val="Hyperlink"/>
+          </w:rPr>
+          <w:t>https://catalog.data.gov/dataset/bonded-wine-producers-count-by-state-1999-june-30-2017</w:t>
+        </w:r>
+      </w:hyperlink>
+      <w:r>
+        <w:t xml:space="preserve"> (</w:t>
+      </w:r>
+      <w:proofErr w:type="spellStart"/>
+      <w:r>
+        <w:t>xls</w:t>
+      </w:r>
+      <w:proofErr w:type="spellEnd"/>
+      <w:r>
+        <w:t xml:space="preserve"> and </w:t>
+      </w:r>
+      <w:proofErr w:type="spellStart"/>
+      <w:proofErr w:type="gramStart"/>
+      <w:r>
+        <w:t>json</w:t>
+      </w:r>
+      <w:proofErr w:type="spellEnd"/>
+      <w:r>
+        <w:t xml:space="preserve"> )</w:t>
+      </w:r>
+      <w:bookmarkStart w:id="0" w:name="_GoBack"/>
+      <w:bookmarkEnd w:id="0"/>
+      <w:proofErr w:type="gramEnd"/>
+    </w:p>
+    <w:p>
+      <w:pPr>
+        <w:spacing w:after="0" w:line="360" w:lineRule="auto"/>
+        <w:ind w:left="1440"/>
+        <w:rPr>
+          <w:rFonts w:ascii="Calisto MT" w:hAnsi="Calisto MT"/>
+        </w:rPr>
+      </w:pPr>
+      <w:r>
+        <w:rPr>
+          <w:rFonts w:ascii="Calisto MT" w:hAnsi="Calisto MT"/>
+        </w:rPr>
+        <w:t>Analysis Codes:</w:t>
+      </w:r>
+    </w:p>
+    <w:p>
+      <w:pPr>
+        <w:spacing w:after="0" w:line="360" w:lineRule="auto"/>
+        <w:ind w:left="1440" w:firstLine="720"/>
+        <w:rPr>
+          <w:rFonts w:ascii="Calisto MT" w:hAnsi="Calisto MT"/>
+        </w:rPr>
+      </w:pPr>
+      <w:r>
+        <w:rPr>
+          <w:rFonts w:ascii="Calisto MT" w:hAnsi="Calisto MT"/>
+        </w:rPr>
+        <w:t>Total Producing States – count column</w:t>
+      </w:r>
+      <w:r>
+        <w:rPr>
+          <w:rFonts w:ascii="Calisto MT" w:hAnsi="Calisto MT"/>
+        </w:rPr>
+        <w:t xml:space="preserve"> </w:t>
+      </w:r>
+    </w:p>
+    <w:p>
+      <w:pPr>
+        <w:spacing w:after="0" w:line="360" w:lineRule="auto"/>
+        <w:ind w:left="1440" w:firstLine="720"/>
+        <w:rPr>
+          <w:rFonts w:ascii="Calisto MT" w:hAnsi="Calisto MT"/>
+        </w:rPr>
+      </w:pPr>
+      <w:r>
+        <w:rPr>
+          <w:rFonts w:ascii="Calisto MT" w:hAnsi="Calisto MT"/>
+        </w:rPr>
+        <w:t>Total Count</w:t>
+      </w:r>
+      <w:r>
+        <w:rPr>
+          <w:rFonts w:ascii="Calisto MT" w:hAnsi="Calisto MT"/>
+        </w:rPr>
+        <w:t xml:space="preserve"> of Producers per year – sum column</w:t>
+      </w:r>
+      <w:r>
+        <w:rPr>
+          <w:rFonts w:ascii="Calisto MT" w:hAnsi="Calisto MT"/>
+        </w:rPr>
+        <w:t xml:space="preserve"> </w:t>
+      </w:r>
+    </w:p>
+    <w:p>
+      <w:pPr>
+        <w:spacing w:after="0" w:line="360" w:lineRule="auto"/>
+        <w:ind w:left="1440" w:firstLine="720"/>
+        <w:rPr>
+          <w:rFonts w:ascii="Calisto MT" w:hAnsi="Calisto MT"/>
+        </w:rPr>
+      </w:pPr>
+      <w:r>
+        <w:rPr>
+          <w:rFonts w:ascii="Calisto MT" w:hAnsi="Calisto MT"/>
+        </w:rPr>
+        <w:t xml:space="preserve">Count </w:t>
+      </w:r>
+      <w:r>
+        <w:rPr>
+          <w:rFonts w:ascii="Calisto MT" w:hAnsi="Calisto MT"/>
+        </w:rPr>
+        <w:t xml:space="preserve">of Producers </w:t>
+      </w:r>
+      <w:r>
+        <w:rPr>
+          <w:rFonts w:ascii="Calisto MT" w:hAnsi="Calisto MT"/>
+        </w:rPr>
+        <w:t>by State</w:t>
+      </w:r>
+      <w:r>
+        <w:rPr>
+          <w:rFonts w:ascii="Calisto MT" w:hAnsi="Calisto MT"/>
+        </w:rPr>
+        <w:t xml:space="preserve"> – sum row</w:t>
+      </w:r>
+    </w:p>
+    <w:p>
+      <w:pPr>
+        <w:spacing w:after="0" w:line="360" w:lineRule="auto"/>
+        <w:ind w:left="1440"/>
+        <w:rPr>
+          <w:rFonts w:ascii="Calisto MT" w:hAnsi="Calisto MT"/>
+        </w:rPr>
+      </w:pPr>
+      <w:r>
+        <w:rPr>
+          <w:rFonts w:ascii="Calisto MT" w:hAnsi="Calisto MT"/>
+        </w:rPr>
+        <w:tab/>
+      </w:r>
+      <w:r>
+        <w:rPr>
+          <w:rFonts w:ascii="Calisto MT" w:hAnsi="Calisto MT"/>
+        </w:rPr>
+        <w:t>Graph – Total # of Producers by year</w:t>
+      </w:r>
+    </w:p>
+    <w:p>
+      <w:pPr>
+        <w:spacing w:after="0" w:line="360" w:lineRule="auto"/>
+        <w:ind w:left="1440"/>
+        <w:rPr>
+          <w:rFonts w:ascii="Calisto MT" w:hAnsi="Calisto MT"/>
+        </w:rPr>
+      </w:pPr>
+      <w:r>
+        <w:rPr>
+          <w:rFonts w:ascii="Calisto MT" w:hAnsi="Calisto MT"/>
+        </w:rPr>
+        <w:tab/>
+        <w:t xml:space="preserve">Graph –2018 # of Producers by State </w:t>
+      </w:r>
+    </w:p>
+    <w:p>
+      <w:pPr>
+        <w:spacing w:after="0" w:line="360" w:lineRule="auto"/>
+        <w:ind w:left="1440" w:firstLine="720"/>
+        <w:rPr>
+          <w:rFonts w:ascii="Calisto MT" w:hAnsi="Calisto MT"/>
+        </w:rPr>
+      </w:pPr>
+      <w:r>
+        <w:rPr>
+          <w:rFonts w:ascii="Calisto MT" w:hAnsi="Calisto MT"/>
+        </w:rPr>
+        <w:t>*Geographic Coverage – scatter plot across US map</w:t>
+      </w:r>
+    </w:p>
+    <w:p>
+      <w:pPr>
+        <w:spacing w:after="0" w:line="360" w:lineRule="auto"/>
+        <w:ind w:left="1440"/>
+        <w:rPr>
+          <w:rFonts w:ascii="Calisto MT" w:hAnsi="Calisto MT"/>
+        </w:rPr>
+      </w:pPr>
+      <w:r>
+        <w:rPr>
+          <w:rFonts w:ascii="Calisto MT" w:hAnsi="Calisto MT"/>
+        </w:rPr>
+        <w:tab/>
+      </w:r>
+    </w:p>
+    <w:p>
+      <w:pPr>
+        <w:spacing w:after="0" w:line="360" w:lineRule="auto"/>
+        <w:ind w:left="1440"/>
+        <w:rPr>
+          <w:rFonts w:ascii="Calisto MT" w:hAnsi="Calisto MT"/>
+        </w:rPr>
+      </w:pPr>
+      <w:r>
+        <w:rPr>
+          <w:rFonts w:ascii="Calisto MT" w:hAnsi="Calisto MT"/>
+        </w:rPr>
+        <w:t>During 2018 there were _____ Wine Producers in the United States that produced ______ gallons of _____ wines, ____wines, and ____ wines. Collectively, wineries across the US sold ______ bottles of wine</w:t>
+      </w:r>
+      <w:r>
+        <w:rPr>
+          <w:rFonts w:ascii="Calisto MT" w:hAnsi="Calisto MT"/>
+        </w:rPr>
+        <w:t xml:space="preserve"> generating ________ million in annual sales nationally with exported </w:t>
+      </w:r>
+      <w:r>
+        <w:rPr>
+          <w:rFonts w:ascii="Calisto MT" w:hAnsi="Calisto MT"/>
+        </w:rPr>
+        <w:t>wine products</w:t>
+      </w:r>
+      <w:r>
+        <w:rPr>
+          <w:rFonts w:ascii="Calisto MT" w:hAnsi="Calisto MT"/>
+        </w:rPr>
+        <w:t xml:space="preserve"> increasing revenue by approximately _________ million. </w:t>
+      </w:r>
+    </w:p>
+    <w:p>
+      <w:pPr>
+        <w:spacing w:after="0" w:line="360" w:lineRule="auto"/>
+        <w:ind w:left="1440"/>
+        <w:rPr>
+          <w:rFonts w:ascii="Calisto MT" w:hAnsi="Calisto MT"/>
+        </w:rPr>
+      </w:pPr>
+      <w:r>
+        <w:rPr>
+          <w:rFonts w:ascii="Calisto MT" w:hAnsi="Calisto MT"/>
+        </w:rPr>
+        <w:tab/>
+      </w:r>
+    </w:p>
+    <w:p>
+      <w:pPr>
+        <w:spacing w:after="0" w:line="360" w:lineRule="auto"/>
+        <w:ind w:left="1440"/>
+        <w:rPr>
+          <w:rFonts w:ascii="Calisto MT" w:hAnsi="Calisto MT"/>
+        </w:rPr>
+      </w:pPr>
+      <w:r>
+        <w:rPr>
+          <w:rFonts w:ascii="Calisto MT" w:hAnsi="Calisto MT"/>
+        </w:rPr>
+        <w:t xml:space="preserve"> </w:t>
+      </w:r>
+    </w:p>
+    <w:p>
+      <w:pPr>
+        <w:pStyle w:val="ListParagraph"/>
+        <w:numPr>
+          <w:ilvl w:val="0"/>
+          <w:numId w:val="1"/>
+        </w:numPr>
+        <w:spacing w:after="0" w:line="360" w:lineRule="auto"/>
+        <w:rPr>
+          <w:rFonts w:ascii="Calisto MT" w:hAnsi="Calisto MT"/>
+        </w:rPr>
+      </w:pPr>
+      <w:r>
+        <w:rPr>
+          <w:rFonts w:ascii="Calisto MT" w:hAnsi="Calisto MT"/>
+        </w:rPr>
+        <w:t xml:space="preserve">How </w:t>
+      </w:r>
+      <w:r>
+        <w:rPr>
+          <w:rFonts w:ascii="Calisto MT" w:hAnsi="Calisto MT"/>
+          <w:highlight w:val="cyan"/>
+        </w:rPr>
+        <w:t>much wine</w:t>
+      </w:r>
+      <w:r>
+        <w:rPr>
+          <w:rFonts w:ascii="Calisto MT" w:hAnsi="Calisto MT"/>
+        </w:rPr>
+        <w:t xml:space="preserve"> is produced per </w:t>
+      </w:r>
+      <w:r>
+        <w:rPr>
+          <w:rFonts w:ascii="Calisto MT" w:hAnsi="Calisto MT"/>
+          <w:highlight w:val="cyan"/>
+        </w:rPr>
+        <w:t>Producer</w:t>
+      </w:r>
+      <w:r>
+        <w:rPr>
+          <w:rFonts w:ascii="Calisto MT" w:hAnsi="Calisto MT"/>
+        </w:rPr>
+        <w:t>?</w:t>
+      </w:r>
+    </w:p>
+    <w:p>
+      <w:pPr>
+        <w:spacing w:after="0" w:line="360" w:lineRule="auto"/>
+        <w:ind w:left="360"/>
+        <w:rPr>
+          <w:rFonts w:ascii="Calisto MT" w:hAnsi="Calisto MT"/>
+        </w:rPr>
+      </w:pPr>
+    </w:p>
+    <w:p>
+      <w:pPr>
+        <w:pStyle w:val="ListParagraph"/>
+        <w:numPr>
+          <w:ilvl w:val="0"/>
+          <w:numId w:val="1"/>
+        </w:numPr>
+        <w:spacing w:after="0" w:line="360" w:lineRule="auto"/>
+        <w:rPr>
+          <w:rFonts w:ascii="Calisto MT" w:hAnsi="Calisto MT"/>
+          <w:highlight w:val="green"/>
+        </w:rPr>
+      </w:pPr>
+      <w:r>
+        <w:rPr>
+          <w:rFonts w:ascii="Calisto MT" w:hAnsi="Calisto MT"/>
+          <w:highlight w:val="green"/>
+        </w:rPr>
+        <w:t>What obstacles are faced by wine Producers?</w:t>
+      </w:r>
+      <w:r>
+        <w:rPr>
+          <w:rFonts w:ascii="Calisto MT" w:hAnsi="Calisto MT"/>
+          <w:highlight w:val="green"/>
+        </w:rPr>
+        <w:t xml:space="preserve"> </w:t>
+      </w:r>
+    </w:p>
+    <w:p>
+      <w:pPr>
+        <w:spacing w:after="0" w:line="360" w:lineRule="auto"/>
+        <w:ind w:left="720"/>
+        <w:rPr>
+          <w:rFonts w:ascii="Calisto MT" w:hAnsi="Calisto MT"/>
+        </w:rPr>
+      </w:pPr>
+      <w:r>
+        <w:rPr>
+          <w:rFonts w:ascii="Calisto MT" w:hAnsi="Calisto MT"/>
+        </w:rPr>
+        <w:t xml:space="preserve">Story that supports data on sales strategies – </w:t>
+      </w:r>
+      <w:r>
+        <w:rPr>
+          <w:rFonts w:ascii="Calisto MT" w:hAnsi="Calisto MT"/>
+          <w:highlight w:val="green"/>
+        </w:rPr>
+        <w:t>DTC</w:t>
+      </w:r>
+      <w:r>
+        <w:rPr>
+          <w:rFonts w:ascii="Calisto MT" w:hAnsi="Calisto MT"/>
+        </w:rPr>
+        <w:t>, Crop Damage, Consumer Preference Changes</w:t>
+      </w:r>
+    </w:p>
+    <w:p>
+      <w:pPr>
+        <w:spacing w:after="0" w:line="360" w:lineRule="auto"/>
+        <w:ind w:left="720"/>
+        <w:rPr>
+          <w:rFonts w:ascii="Calisto MT" w:hAnsi="Calisto MT"/>
+        </w:rPr>
+      </w:pPr>
+    </w:p>
+    <w:p>
+      <w:pPr>
+        <w:pStyle w:val="ListParagraph"/>
+        <w:numPr>
+          <w:ilvl w:val="0"/>
+          <w:numId w:val="1"/>
+        </w:numPr>
+        <w:spacing w:after="0" w:line="360" w:lineRule="auto"/>
+        <w:rPr>
+          <w:rFonts w:ascii="Calisto MT" w:hAnsi="Calisto MT"/>
+        </w:rPr>
+      </w:pPr>
+      <w:r>
+        <w:rPr>
+          <w:rFonts w:ascii="Calisto MT" w:hAnsi="Calisto MT"/>
+        </w:rPr>
+        <w:t xml:space="preserve">What is the </w:t>
+      </w:r>
+      <w:r>
+        <w:rPr>
+          <w:rFonts w:ascii="Calisto MT" w:hAnsi="Calisto MT"/>
+          <w:highlight w:val="cyan"/>
+        </w:rPr>
+        <w:t>average cost</w:t>
+      </w:r>
+      <w:r>
+        <w:rPr>
+          <w:rFonts w:ascii="Calisto MT" w:hAnsi="Calisto MT"/>
+        </w:rPr>
+        <w:t xml:space="preserve"> of </w:t>
+      </w:r>
+      <w:r>
+        <w:rPr>
+          <w:rFonts w:ascii="Calisto MT" w:hAnsi="Calisto MT"/>
+          <w:highlight w:val="cyan"/>
+        </w:rPr>
+        <w:t>impor</w:t>
+      </w:r>
+      <w:r>
+        <w:rPr>
+          <w:rFonts w:ascii="Calisto MT" w:hAnsi="Calisto MT"/>
+        </w:rPr>
+        <w:t>t wines</w:t>
+      </w:r>
+      <w:r>
+        <w:rPr>
+          <w:rFonts w:ascii="Calisto MT" w:hAnsi="Calisto MT"/>
+        </w:rPr>
+        <w:t xml:space="preserve"> per </w:t>
+      </w:r>
+      <w:r>
+        <w:rPr>
+          <w:rFonts w:ascii="Calisto MT" w:hAnsi="Calisto MT"/>
+          <w:highlight w:val="cyan"/>
+        </w:rPr>
+        <w:t>Producer</w:t>
+      </w:r>
+      <w:r>
+        <w:rPr>
+          <w:rFonts w:ascii="Calisto MT" w:hAnsi="Calisto MT"/>
+        </w:rPr>
+        <w:t>?</w:t>
+      </w:r>
+    </w:p>
+    <w:p>
+      <w:pPr>
+        <w:pStyle w:val="ListParagraph"/>
+        <w:numPr>
+          <w:ilvl w:val="0"/>
+          <w:numId w:val="1"/>
+        </w:numPr>
+        <w:spacing w:after="0" w:line="360" w:lineRule="auto"/>
+        <w:rPr>
+          <w:rFonts w:ascii="Calisto MT" w:hAnsi="Calisto MT"/>
+        </w:rPr>
+      </w:pPr>
+      <w:r>
+        <w:rPr>
+          <w:rFonts w:ascii="Calisto MT" w:hAnsi="Calisto MT"/>
+        </w:rPr>
+        <w:t xml:space="preserve">What is the </w:t>
+      </w:r>
+      <w:r>
+        <w:rPr>
+          <w:rFonts w:ascii="Calisto MT" w:hAnsi="Calisto MT"/>
+          <w:highlight w:val="cyan"/>
+        </w:rPr>
+        <w:t>average</w:t>
+      </w:r>
+      <w:r>
+        <w:rPr>
+          <w:rFonts w:ascii="Calisto MT" w:hAnsi="Calisto MT"/>
+        </w:rPr>
+        <w:t xml:space="preserve"> </w:t>
+      </w:r>
+      <w:r>
+        <w:rPr>
+          <w:rFonts w:ascii="Calisto MT" w:hAnsi="Calisto MT"/>
+          <w:highlight w:val="cyan"/>
+        </w:rPr>
+        <w:t>cost</w:t>
+      </w:r>
+      <w:r>
+        <w:rPr>
+          <w:rFonts w:ascii="Calisto MT" w:hAnsi="Calisto MT"/>
+        </w:rPr>
+        <w:t xml:space="preserve"> of </w:t>
+      </w:r>
+      <w:r>
+        <w:rPr>
+          <w:rFonts w:ascii="Calisto MT" w:hAnsi="Calisto MT"/>
+          <w:highlight w:val="cyan"/>
+        </w:rPr>
+        <w:t>local</w:t>
+      </w:r>
+      <w:r>
+        <w:rPr>
+          <w:rFonts w:ascii="Calisto MT" w:hAnsi="Calisto MT"/>
+        </w:rPr>
+        <w:t xml:space="preserve"> wines per </w:t>
+      </w:r>
+      <w:r>
+        <w:rPr>
+          <w:rFonts w:ascii="Calisto MT" w:hAnsi="Calisto MT"/>
+          <w:highlight w:val="cyan"/>
+        </w:rPr>
+        <w:t>Producer</w:t>
+      </w:r>
+      <w:r>
+        <w:rPr>
+          <w:rFonts w:ascii="Calisto MT" w:hAnsi="Calisto MT"/>
+        </w:rPr>
+        <w:t>?</w:t>
+      </w:r>
+    </w:p>
+    <w:p>
+      <w:pPr>
+        <w:pStyle w:val="ListParagraph"/>
+        <w:numPr>
+          <w:ilvl w:val="0"/>
+          <w:numId w:val="1"/>
+        </w:numPr>
+        <w:spacing w:after="0" w:line="360" w:lineRule="auto"/>
+        <w:rPr>
+          <w:rFonts w:ascii="Calisto MT" w:hAnsi="Calisto MT"/>
+        </w:rPr>
+      </w:pPr>
+      <w:r>
+        <w:rPr>
+          <w:rFonts w:ascii="Calisto MT" w:hAnsi="Calisto MT"/>
+        </w:rPr>
+        <w:lastRenderedPageBreak/>
+        <w:t xml:space="preserve">What is the </w:t>
+      </w:r>
+      <w:r>
+        <w:rPr>
+          <w:rFonts w:ascii="Calisto MT" w:hAnsi="Calisto MT"/>
+          <w:highlight w:val="cyan"/>
+        </w:rPr>
+        <w:t>average</w:t>
+      </w:r>
+      <w:r>
+        <w:rPr>
+          <w:rFonts w:ascii="Calisto MT" w:hAnsi="Calisto MT"/>
+        </w:rPr>
+        <w:t xml:space="preserve"> </w:t>
+      </w:r>
+      <w:r>
+        <w:rPr>
+          <w:rFonts w:ascii="Calisto MT" w:hAnsi="Calisto MT"/>
+          <w:highlight w:val="cyan"/>
+        </w:rPr>
+        <w:t>cost</w:t>
+      </w:r>
+      <w:r>
+        <w:rPr>
+          <w:rFonts w:ascii="Calisto MT" w:hAnsi="Calisto MT"/>
+        </w:rPr>
+        <w:t xml:space="preserve"> of wine per </w:t>
+      </w:r>
+      <w:r>
+        <w:rPr>
+          <w:rFonts w:ascii="Calisto MT" w:hAnsi="Calisto MT"/>
+          <w:highlight w:val="cyan"/>
+        </w:rPr>
+        <w:t>Country</w:t>
+      </w:r>
+      <w:r>
+        <w:rPr>
+          <w:rFonts w:ascii="Calisto MT" w:hAnsi="Calisto MT"/>
+        </w:rPr>
+        <w:t>?</w:t>
+      </w:r>
+    </w:p>
+    <w:p>
+      <w:pPr>
+        <w:spacing w:after="0" w:line="360" w:lineRule="auto"/>
+        <w:ind w:left="360"/>
+        <w:rPr>
+          <w:rFonts w:ascii="Calisto MT" w:hAnsi="Calisto MT"/>
+        </w:rPr>
+      </w:pPr>
+    </w:p>
+    <w:p>
+      <w:pPr>
+        <w:pStyle w:val="ListParagraph"/>
+        <w:numPr>
+          <w:ilvl w:val="0"/>
+          <w:numId w:val="1"/>
+        </w:numPr>
+        <w:spacing w:after="0" w:line="360" w:lineRule="auto"/>
+        <w:rPr>
+          <w:rFonts w:ascii="Calisto MT" w:hAnsi="Calisto MT"/>
+        </w:rPr>
+      </w:pPr>
+      <w:r>
+        <w:rPr>
+          <w:rFonts w:ascii="Calisto MT" w:hAnsi="Calisto MT"/>
+        </w:rPr>
+        <w:t xml:space="preserve">Which </w:t>
+      </w:r>
+      <w:r>
+        <w:rPr>
+          <w:rFonts w:ascii="Calisto MT" w:hAnsi="Calisto MT"/>
+          <w:highlight w:val="cyan"/>
+        </w:rPr>
+        <w:t>Producer</w:t>
+      </w:r>
+      <w:r>
+        <w:rPr>
+          <w:rFonts w:ascii="Calisto MT" w:hAnsi="Calisto MT"/>
+        </w:rPr>
+        <w:t xml:space="preserve"> is the </w:t>
+      </w:r>
+      <w:r>
+        <w:rPr>
+          <w:rFonts w:ascii="Calisto MT" w:hAnsi="Calisto MT"/>
+          <w:highlight w:val="cyan"/>
+        </w:rPr>
+        <w:t>top</w:t>
+      </w:r>
+      <w:r>
+        <w:rPr>
+          <w:rFonts w:ascii="Calisto MT" w:hAnsi="Calisto MT"/>
+        </w:rPr>
+        <w:t xml:space="preserve"> </w:t>
+      </w:r>
+      <w:r>
+        <w:rPr>
+          <w:rFonts w:ascii="Calisto MT" w:hAnsi="Calisto MT"/>
+          <w:highlight w:val="cyan"/>
+        </w:rPr>
+        <w:t>selling</w:t>
+      </w:r>
+      <w:r>
+        <w:rPr>
+          <w:rFonts w:ascii="Calisto MT" w:hAnsi="Calisto MT"/>
+        </w:rPr>
+        <w:t xml:space="preserve"> wine producer in the </w:t>
+      </w:r>
+      <w:r>
+        <w:rPr>
+          <w:rFonts w:ascii="Calisto MT" w:hAnsi="Calisto MT"/>
+          <w:highlight w:val="cyan"/>
+        </w:rPr>
+        <w:t>U.S</w:t>
+      </w:r>
+      <w:r>
+        <w:rPr>
+          <w:rFonts w:ascii="Calisto MT" w:hAnsi="Calisto MT"/>
+        </w:rPr>
+        <w:t>?</w:t>
+      </w:r>
+    </w:p>
+    <w:p>
+      <w:pPr>
+        <w:pStyle w:val="ListParagraph"/>
+        <w:numPr>
+          <w:ilvl w:val="0"/>
+          <w:numId w:val="1"/>
+        </w:numPr>
+        <w:spacing w:after="0" w:line="360" w:lineRule="auto"/>
+        <w:rPr>
+          <w:rFonts w:ascii="Calisto MT" w:hAnsi="Calisto MT"/>
+        </w:rPr>
+      </w:pPr>
+      <w:r>
+        <w:rPr>
+          <w:rFonts w:ascii="Calisto MT" w:hAnsi="Calisto MT"/>
+        </w:rPr>
+        <w:t xml:space="preserve">Which </w:t>
+      </w:r>
+      <w:r>
+        <w:rPr>
+          <w:rFonts w:ascii="Calisto MT" w:hAnsi="Calisto MT"/>
+          <w:highlight w:val="cyan"/>
+        </w:rPr>
+        <w:t>Producer</w:t>
+      </w:r>
+      <w:r>
+        <w:rPr>
+          <w:rFonts w:ascii="Calisto MT" w:hAnsi="Calisto MT"/>
+        </w:rPr>
+        <w:t xml:space="preserve"> is the </w:t>
+      </w:r>
+      <w:r>
+        <w:rPr>
+          <w:rFonts w:ascii="Calisto MT" w:hAnsi="Calisto MT"/>
+          <w:highlight w:val="cyan"/>
+        </w:rPr>
+        <w:t>top</w:t>
+      </w:r>
+      <w:r>
+        <w:rPr>
+          <w:rFonts w:ascii="Calisto MT" w:hAnsi="Calisto MT"/>
+        </w:rPr>
+        <w:t xml:space="preserve"> </w:t>
+      </w:r>
+      <w:r>
+        <w:rPr>
+          <w:rFonts w:ascii="Calisto MT" w:hAnsi="Calisto MT"/>
+          <w:highlight w:val="cyan"/>
+        </w:rPr>
+        <w:t>selling</w:t>
+      </w:r>
+      <w:r>
+        <w:rPr>
+          <w:rFonts w:ascii="Calisto MT" w:hAnsi="Calisto MT"/>
+        </w:rPr>
+        <w:t xml:space="preserve"> wine producer </w:t>
+      </w:r>
+      <w:r>
+        <w:rPr>
+          <w:rFonts w:ascii="Calisto MT" w:hAnsi="Calisto MT"/>
+          <w:highlight w:val="cyan"/>
+        </w:rPr>
+        <w:t>internationally</w:t>
+      </w:r>
+      <w:r>
+        <w:rPr>
+          <w:rFonts w:ascii="Calisto MT" w:hAnsi="Calisto MT"/>
+        </w:rPr>
+        <w:t>?</w:t>
+      </w:r>
+    </w:p>
+    <w:p>
+      <w:pPr>
+        <w:pStyle w:val="ListParagraph"/>
+        <w:numPr>
+          <w:ilvl w:val="0"/>
+          <w:numId w:val="1"/>
+        </w:numPr>
+        <w:spacing w:after="0" w:line="360" w:lineRule="auto"/>
+        <w:rPr>
+          <w:rFonts w:ascii="Calisto MT" w:hAnsi="Calisto MT"/>
+        </w:rPr>
+      </w:pPr>
+      <w:r>
+        <w:rPr>
+          <w:rFonts w:ascii="Calisto MT" w:hAnsi="Calisto MT"/>
+        </w:rPr>
+        <w:t xml:space="preserve"> </w:t>
+      </w:r>
+      <w:r>
+        <w:rPr>
+          <w:rFonts w:ascii="Calisto MT" w:hAnsi="Calisto MT"/>
+        </w:rPr>
+        <w:t xml:space="preserve">How do the top </w:t>
+      </w:r>
+      <w:r>
+        <w:rPr>
+          <w:rFonts w:ascii="Calisto MT" w:hAnsi="Calisto MT"/>
+          <w:highlight w:val="cyan"/>
+        </w:rPr>
+        <w:t>Producers</w:t>
+      </w:r>
+      <w:r>
+        <w:rPr>
+          <w:rFonts w:ascii="Calisto MT" w:hAnsi="Calisto MT"/>
+        </w:rPr>
+        <w:t xml:space="preserve"> </w:t>
+      </w:r>
+      <w:r>
+        <w:rPr>
+          <w:rFonts w:ascii="Calisto MT" w:hAnsi="Calisto MT"/>
+          <w:highlight w:val="cyan"/>
+        </w:rPr>
+        <w:t>compare</w:t>
+      </w:r>
+      <w:r>
+        <w:rPr>
+          <w:rFonts w:ascii="Calisto MT" w:hAnsi="Calisto MT"/>
+        </w:rPr>
+        <w:t xml:space="preserve"> based on </w:t>
+      </w:r>
+      <w:r>
+        <w:rPr>
+          <w:rFonts w:ascii="Calisto MT" w:hAnsi="Calisto MT"/>
+          <w:highlight w:val="cyan"/>
+        </w:rPr>
+        <w:t>product</w:t>
+      </w:r>
+      <w:r>
+        <w:rPr>
+          <w:rFonts w:ascii="Calisto MT" w:hAnsi="Calisto MT"/>
+        </w:rPr>
+        <w:t xml:space="preserve"> </w:t>
+      </w:r>
+      <w:r>
+        <w:rPr>
+          <w:rFonts w:ascii="Calisto MT" w:hAnsi="Calisto MT"/>
+          <w:highlight w:val="cyan"/>
+        </w:rPr>
+        <w:t>sales</w:t>
+      </w:r>
+      <w:r>
+        <w:rPr>
+          <w:rFonts w:ascii="Calisto MT" w:hAnsi="Calisto MT"/>
+        </w:rPr>
+        <w:t>?</w:t>
+      </w:r>
+      <w:r>
+        <w:rPr>
+          <w:rFonts w:ascii="Calisto MT" w:hAnsi="Calisto MT"/>
+        </w:rPr>
+        <w:tab/>
+      </w:r>
+    </w:p>
+    <w:p>
+      <w:pPr>
+        <w:pStyle w:val="ListParagraph"/>
+        <w:numPr>
+          <w:ilvl w:val="0"/>
+          <w:numId w:val="1"/>
+        </w:numPr>
+        <w:spacing w:after="0" w:line="360" w:lineRule="auto"/>
+        <w:rPr>
+          <w:rFonts w:ascii="Calisto MT" w:hAnsi="Calisto MT"/>
+        </w:rPr>
+      </w:pPr>
+      <w:r>
+        <w:rPr>
+          <w:rFonts w:ascii="Calisto MT" w:hAnsi="Calisto MT"/>
+        </w:rPr>
+        <w:t xml:space="preserve"> Wine Producer websites - </w:t>
+      </w:r>
+      <w:hyperlink r:id="rId9" w:history="1">
         <w:r>
           <w:rPr>
             <w:rStyle w:val="Hyperlink"/>
@@ -996,569 +1840,6 @@
     </w:p>
     <w:p>
       <w:pPr>
-        <w:spacing w:after="0" w:line="360" w:lineRule="auto"/>
-        <w:ind w:left="360"/>
-        <w:rPr>
-          <w:rFonts w:ascii="Calisto MT" w:hAnsi="Calisto MT"/>
-        </w:rPr>
-      </w:pPr>
-    </w:p>
-    <w:p>
-      <w:pPr>
-        <w:pStyle w:val="ListParagraph"/>
-        <w:numPr>
-          <w:ilvl w:val="0"/>
-          <w:numId w:val="1"/>
-        </w:numPr>
-        <w:spacing w:after="0" w:line="360" w:lineRule="auto"/>
-        <w:rPr>
-          <w:rFonts w:ascii="Calisto MT" w:hAnsi="Calisto MT"/>
-        </w:rPr>
-      </w:pPr>
-      <w:r>
-        <w:rPr>
-          <w:rFonts w:ascii="Calisto MT" w:hAnsi="Calisto MT"/>
-        </w:rPr>
-        <w:t xml:space="preserve">How </w:t>
-      </w:r>
-      <w:r>
-        <w:rPr>
-          <w:rFonts w:ascii="Calisto MT" w:hAnsi="Calisto MT"/>
-          <w:highlight w:val="cyan"/>
-        </w:rPr>
-        <w:t>much wine</w:t>
-      </w:r>
-      <w:r>
-        <w:rPr>
-          <w:rFonts w:ascii="Calisto MT" w:hAnsi="Calisto MT"/>
-        </w:rPr>
-        <w:t xml:space="preserve"> is produced per </w:t>
-      </w:r>
-      <w:r>
-        <w:rPr>
-          <w:rFonts w:ascii="Calisto MT" w:hAnsi="Calisto MT"/>
-          <w:highlight w:val="cyan"/>
-        </w:rPr>
-        <w:t>Producer</w:t>
-      </w:r>
-      <w:r>
-        <w:rPr>
-          <w:rFonts w:ascii="Calisto MT" w:hAnsi="Calisto MT"/>
-        </w:rPr>
-        <w:t>?</w:t>
-      </w:r>
-    </w:p>
-    <w:p>
-      <w:pPr>
-        <w:spacing w:after="0" w:line="360" w:lineRule="auto"/>
-        <w:ind w:left="360"/>
-        <w:rPr>
-          <w:rFonts w:ascii="Calisto MT" w:hAnsi="Calisto MT"/>
-        </w:rPr>
-      </w:pPr>
-    </w:p>
-    <w:p>
-      <w:pPr>
-        <w:pStyle w:val="ListParagraph"/>
-        <w:numPr>
-          <w:ilvl w:val="0"/>
-          <w:numId w:val="1"/>
-        </w:numPr>
-        <w:spacing w:after="0" w:line="360" w:lineRule="auto"/>
-        <w:rPr>
-          <w:rFonts w:ascii="Calisto MT" w:hAnsi="Calisto MT"/>
-        </w:rPr>
-      </w:pPr>
-      <w:r>
-        <w:rPr>
-          <w:rFonts w:ascii="Calisto MT" w:hAnsi="Calisto MT"/>
-        </w:rPr>
-        <w:t xml:space="preserve">What </w:t>
-      </w:r>
-      <w:r>
-        <w:rPr>
-          <w:rFonts w:ascii="Calisto MT" w:hAnsi="Calisto MT"/>
-          <w:highlight w:val="cyan"/>
-        </w:rPr>
-        <w:t>obstacles</w:t>
-      </w:r>
-      <w:r>
-        <w:rPr>
-          <w:rFonts w:ascii="Calisto MT" w:hAnsi="Calisto MT"/>
-        </w:rPr>
-        <w:t xml:space="preserve"> are faced by </w:t>
-      </w:r>
-      <w:r>
-        <w:rPr>
-          <w:rFonts w:ascii="Calisto MT" w:hAnsi="Calisto MT"/>
-          <w:highlight w:val="cyan"/>
-        </w:rPr>
-        <w:t>import</w:t>
-      </w:r>
-      <w:r>
-        <w:rPr>
-          <w:rFonts w:ascii="Calisto MT" w:hAnsi="Calisto MT"/>
-        </w:rPr>
-        <w:t xml:space="preserve"> wine </w:t>
-      </w:r>
-      <w:r>
-        <w:rPr>
-          <w:rFonts w:ascii="Calisto MT" w:hAnsi="Calisto MT"/>
-          <w:highlight w:val="cyan"/>
-        </w:rPr>
-        <w:t>Producers</w:t>
-      </w:r>
-      <w:r>
-        <w:rPr>
-          <w:rFonts w:ascii="Calisto MT" w:hAnsi="Calisto MT"/>
-        </w:rPr>
-        <w:t>?</w:t>
-      </w:r>
-      <w:r>
-        <w:rPr>
-          <w:rFonts w:ascii="Calisto MT" w:hAnsi="Calisto MT"/>
-        </w:rPr>
-        <w:t xml:space="preserve"> DTC</w:t>
-      </w:r>
-    </w:p>
-    <w:p>
-      <w:pPr>
-        <w:spacing w:after="0" w:line="360" w:lineRule="auto"/>
-        <w:ind w:left="360"/>
-        <w:rPr>
-          <w:rFonts w:ascii="Calisto MT" w:hAnsi="Calisto MT"/>
-        </w:rPr>
-      </w:pPr>
-    </w:p>
-    <w:p>
-      <w:pPr>
-        <w:pStyle w:val="ListParagraph"/>
-        <w:numPr>
-          <w:ilvl w:val="0"/>
-          <w:numId w:val="1"/>
-        </w:numPr>
-        <w:spacing w:after="0" w:line="360" w:lineRule="auto"/>
-        <w:rPr>
-          <w:rFonts w:ascii="Calisto MT" w:hAnsi="Calisto MT"/>
-        </w:rPr>
-      </w:pPr>
-      <w:r>
-        <w:rPr>
-          <w:rFonts w:ascii="Calisto MT" w:hAnsi="Calisto MT"/>
-        </w:rPr>
-        <w:t xml:space="preserve">What is the </w:t>
-      </w:r>
-      <w:r>
-        <w:rPr>
-          <w:rFonts w:ascii="Calisto MT" w:hAnsi="Calisto MT"/>
-          <w:highlight w:val="cyan"/>
-        </w:rPr>
-        <w:t>average cost</w:t>
-      </w:r>
-      <w:r>
-        <w:rPr>
-          <w:rFonts w:ascii="Calisto MT" w:hAnsi="Calisto MT"/>
-        </w:rPr>
-        <w:t xml:space="preserve"> of </w:t>
-      </w:r>
-      <w:r>
-        <w:rPr>
-          <w:rFonts w:ascii="Calisto MT" w:hAnsi="Calisto MT"/>
-          <w:highlight w:val="cyan"/>
-        </w:rPr>
-        <w:t>impor</w:t>
-      </w:r>
-      <w:r>
-        <w:rPr>
-          <w:rFonts w:ascii="Calisto MT" w:hAnsi="Calisto MT"/>
-        </w:rPr>
-        <w:t>t wines</w:t>
-      </w:r>
-      <w:r>
-        <w:rPr>
-          <w:rFonts w:ascii="Calisto MT" w:hAnsi="Calisto MT"/>
-        </w:rPr>
-        <w:t xml:space="preserve"> per </w:t>
-      </w:r>
-      <w:r>
-        <w:rPr>
-          <w:rFonts w:ascii="Calisto MT" w:hAnsi="Calisto MT"/>
-          <w:highlight w:val="cyan"/>
-        </w:rPr>
-        <w:t>Producer</w:t>
-      </w:r>
-      <w:r>
-        <w:rPr>
-          <w:rFonts w:ascii="Calisto MT" w:hAnsi="Calisto MT"/>
-        </w:rPr>
-        <w:t>?</w:t>
-      </w:r>
-    </w:p>
-    <w:p>
-      <w:pPr>
-        <w:pStyle w:val="ListParagraph"/>
-        <w:numPr>
-          <w:ilvl w:val="0"/>
-          <w:numId w:val="1"/>
-        </w:numPr>
-        <w:spacing w:after="0" w:line="360" w:lineRule="auto"/>
-        <w:rPr>
-          <w:rFonts w:ascii="Calisto MT" w:hAnsi="Calisto MT"/>
-        </w:rPr>
-      </w:pPr>
-      <w:r>
-        <w:rPr>
-          <w:rFonts w:ascii="Calisto MT" w:hAnsi="Calisto MT"/>
-        </w:rPr>
-        <w:t xml:space="preserve">What is the </w:t>
-      </w:r>
-      <w:r>
-        <w:rPr>
-          <w:rFonts w:ascii="Calisto MT" w:hAnsi="Calisto MT"/>
-          <w:highlight w:val="cyan"/>
-        </w:rPr>
-        <w:t>average</w:t>
-      </w:r>
-      <w:r>
-        <w:rPr>
-          <w:rFonts w:ascii="Calisto MT" w:hAnsi="Calisto MT"/>
-        </w:rPr>
-        <w:t xml:space="preserve"> </w:t>
-      </w:r>
-      <w:r>
-        <w:rPr>
-          <w:rFonts w:ascii="Calisto MT" w:hAnsi="Calisto MT"/>
-          <w:highlight w:val="cyan"/>
-        </w:rPr>
-        <w:t>cost</w:t>
-      </w:r>
-      <w:r>
-        <w:rPr>
-          <w:rFonts w:ascii="Calisto MT" w:hAnsi="Calisto MT"/>
-        </w:rPr>
-        <w:t xml:space="preserve"> of </w:t>
-      </w:r>
-      <w:r>
-        <w:rPr>
-          <w:rFonts w:ascii="Calisto MT" w:hAnsi="Calisto MT"/>
-          <w:highlight w:val="cyan"/>
-        </w:rPr>
-        <w:t>local</w:t>
-      </w:r>
-      <w:r>
-        <w:rPr>
-          <w:rFonts w:ascii="Calisto MT" w:hAnsi="Calisto MT"/>
-        </w:rPr>
-        <w:t xml:space="preserve"> wines per </w:t>
-      </w:r>
-      <w:r>
-        <w:rPr>
-          <w:rFonts w:ascii="Calisto MT" w:hAnsi="Calisto MT"/>
-          <w:highlight w:val="cyan"/>
-        </w:rPr>
-        <w:t>Producer</w:t>
-      </w:r>
-      <w:r>
-        <w:rPr>
-          <w:rFonts w:ascii="Calisto MT" w:hAnsi="Calisto MT"/>
-        </w:rPr>
-        <w:t>?</w:t>
-      </w:r>
-    </w:p>
-    <w:p>
-      <w:pPr>
-        <w:pStyle w:val="ListParagraph"/>
-        <w:numPr>
-          <w:ilvl w:val="0"/>
-          <w:numId w:val="1"/>
-        </w:numPr>
-        <w:spacing w:after="0" w:line="360" w:lineRule="auto"/>
-        <w:rPr>
-          <w:rFonts w:ascii="Calisto MT" w:hAnsi="Calisto MT"/>
-        </w:rPr>
-      </w:pPr>
-      <w:r>
-        <w:rPr>
-          <w:rFonts w:ascii="Calisto MT" w:hAnsi="Calisto MT"/>
-        </w:rPr>
-        <w:t xml:space="preserve">What is the </w:t>
-      </w:r>
-      <w:r>
-        <w:rPr>
-          <w:rFonts w:ascii="Calisto MT" w:hAnsi="Calisto MT"/>
-          <w:highlight w:val="cyan"/>
-        </w:rPr>
-        <w:t>average</w:t>
-      </w:r>
-      <w:r>
-        <w:rPr>
-          <w:rFonts w:ascii="Calisto MT" w:hAnsi="Calisto MT"/>
-        </w:rPr>
-        <w:t xml:space="preserve"> </w:t>
-      </w:r>
-      <w:r>
-        <w:rPr>
-          <w:rFonts w:ascii="Calisto MT" w:hAnsi="Calisto MT"/>
-          <w:highlight w:val="cyan"/>
-        </w:rPr>
-        <w:t>cost</w:t>
-      </w:r>
-      <w:r>
-        <w:rPr>
-          <w:rFonts w:ascii="Calisto MT" w:hAnsi="Calisto MT"/>
-        </w:rPr>
-        <w:t xml:space="preserve"> of wine per </w:t>
-      </w:r>
-      <w:r>
-        <w:rPr>
-          <w:rFonts w:ascii="Calisto MT" w:hAnsi="Calisto MT"/>
-          <w:highlight w:val="cyan"/>
-        </w:rPr>
-        <w:t>Country</w:t>
-      </w:r>
-      <w:r>
-        <w:rPr>
-          <w:rFonts w:ascii="Calisto MT" w:hAnsi="Calisto MT"/>
-        </w:rPr>
-        <w:t>?</w:t>
-      </w:r>
-    </w:p>
-    <w:p>
-      <w:pPr>
-        <w:spacing w:after="0" w:line="360" w:lineRule="auto"/>
-        <w:ind w:left="360"/>
-        <w:rPr>
-          <w:rFonts w:ascii="Calisto MT" w:hAnsi="Calisto MT"/>
-        </w:rPr>
-      </w:pPr>
-    </w:p>
-    <w:p>
-      <w:pPr>
-        <w:pStyle w:val="ListParagraph"/>
-        <w:numPr>
-          <w:ilvl w:val="0"/>
-          <w:numId w:val="1"/>
-        </w:numPr>
-        <w:spacing w:after="0" w:line="360" w:lineRule="auto"/>
-        <w:rPr>
-          <w:rFonts w:ascii="Calisto MT" w:hAnsi="Calisto MT"/>
-        </w:rPr>
-      </w:pPr>
-      <w:r>
-        <w:rPr>
-          <w:rFonts w:ascii="Calisto MT" w:hAnsi="Calisto MT"/>
-        </w:rPr>
-        <w:t xml:space="preserve">Which </w:t>
-      </w:r>
-      <w:r>
-        <w:rPr>
-          <w:rFonts w:ascii="Calisto MT" w:hAnsi="Calisto MT"/>
-          <w:highlight w:val="cyan"/>
-        </w:rPr>
-        <w:t>Producer</w:t>
-      </w:r>
-      <w:r>
-        <w:rPr>
-          <w:rFonts w:ascii="Calisto MT" w:hAnsi="Calisto MT"/>
-        </w:rPr>
-        <w:t xml:space="preserve"> is the </w:t>
-      </w:r>
-      <w:r>
-        <w:rPr>
-          <w:rFonts w:ascii="Calisto MT" w:hAnsi="Calisto MT"/>
-          <w:highlight w:val="cyan"/>
-        </w:rPr>
-        <w:t>top</w:t>
-      </w:r>
-      <w:r>
-        <w:rPr>
-          <w:rFonts w:ascii="Calisto MT" w:hAnsi="Calisto MT"/>
-        </w:rPr>
-        <w:t xml:space="preserve"> </w:t>
-      </w:r>
-      <w:r>
-        <w:rPr>
-          <w:rFonts w:ascii="Calisto MT" w:hAnsi="Calisto MT"/>
-          <w:highlight w:val="cyan"/>
-        </w:rPr>
-        <w:t>selling</w:t>
-      </w:r>
-      <w:r>
-        <w:rPr>
-          <w:rFonts w:ascii="Calisto MT" w:hAnsi="Calisto MT"/>
-        </w:rPr>
-        <w:t xml:space="preserve"> wine producer in the </w:t>
-      </w:r>
-      <w:r>
-        <w:rPr>
-          <w:rFonts w:ascii="Calisto MT" w:hAnsi="Calisto MT"/>
-          <w:highlight w:val="cyan"/>
-        </w:rPr>
-        <w:t>U.S</w:t>
-      </w:r>
-      <w:r>
-        <w:rPr>
-          <w:rFonts w:ascii="Calisto MT" w:hAnsi="Calisto MT"/>
-        </w:rPr>
-        <w:t>?</w:t>
-      </w:r>
-    </w:p>
-    <w:p>
-      <w:pPr>
-        <w:pStyle w:val="ListParagraph"/>
-        <w:numPr>
-          <w:ilvl w:val="0"/>
-          <w:numId w:val="1"/>
-        </w:numPr>
-        <w:spacing w:after="0" w:line="360" w:lineRule="auto"/>
-        <w:rPr>
-          <w:rFonts w:ascii="Calisto MT" w:hAnsi="Calisto MT"/>
-        </w:rPr>
-      </w:pPr>
-      <w:r>
-        <w:rPr>
-          <w:rFonts w:ascii="Calisto MT" w:hAnsi="Calisto MT"/>
-        </w:rPr>
-        <w:t xml:space="preserve">Which </w:t>
-      </w:r>
-      <w:r>
-        <w:rPr>
-          <w:rFonts w:ascii="Calisto MT" w:hAnsi="Calisto MT"/>
-          <w:highlight w:val="cyan"/>
-        </w:rPr>
-        <w:t>Producer</w:t>
-      </w:r>
-      <w:r>
-        <w:rPr>
-          <w:rFonts w:ascii="Calisto MT" w:hAnsi="Calisto MT"/>
-        </w:rPr>
-        <w:t xml:space="preserve"> is the </w:t>
-      </w:r>
-      <w:r>
-        <w:rPr>
-          <w:rFonts w:ascii="Calisto MT" w:hAnsi="Calisto MT"/>
-          <w:highlight w:val="cyan"/>
-        </w:rPr>
-        <w:t>top</w:t>
-      </w:r>
-      <w:r>
-        <w:rPr>
-          <w:rFonts w:ascii="Calisto MT" w:hAnsi="Calisto MT"/>
-        </w:rPr>
-        <w:t xml:space="preserve"> </w:t>
-      </w:r>
-      <w:r>
-        <w:rPr>
-          <w:rFonts w:ascii="Calisto MT" w:hAnsi="Calisto MT"/>
-          <w:highlight w:val="cyan"/>
-        </w:rPr>
-        <w:t>selling</w:t>
-      </w:r>
-      <w:r>
-        <w:rPr>
-          <w:rFonts w:ascii="Calisto MT" w:hAnsi="Calisto MT"/>
-        </w:rPr>
-        <w:t xml:space="preserve"> wine producer </w:t>
-      </w:r>
-      <w:r>
-        <w:rPr>
-          <w:rFonts w:ascii="Calisto MT" w:hAnsi="Calisto MT"/>
-          <w:highlight w:val="cyan"/>
-        </w:rPr>
-        <w:t>internationally</w:t>
-      </w:r>
-      <w:r>
-        <w:rPr>
-          <w:rFonts w:ascii="Calisto MT" w:hAnsi="Calisto MT"/>
-        </w:rPr>
-        <w:t>?</w:t>
-      </w:r>
-    </w:p>
-    <w:p>
-      <w:pPr>
-        <w:pStyle w:val="ListParagraph"/>
-        <w:numPr>
-          <w:ilvl w:val="0"/>
-          <w:numId w:val="1"/>
-        </w:numPr>
-        <w:spacing w:after="0" w:line="360" w:lineRule="auto"/>
-        <w:rPr>
-          <w:rFonts w:ascii="Calisto MT" w:hAnsi="Calisto MT"/>
-        </w:rPr>
-      </w:pPr>
-      <w:r>
-        <w:rPr>
-          <w:rFonts w:ascii="Calisto MT" w:hAnsi="Calisto MT"/>
-        </w:rPr>
-        <w:t xml:space="preserve"> </w:t>
-      </w:r>
-      <w:r>
-        <w:rPr>
-          <w:rFonts w:ascii="Calisto MT" w:hAnsi="Calisto MT"/>
-        </w:rPr>
-        <w:t xml:space="preserve">How do the top </w:t>
-      </w:r>
-      <w:r>
-        <w:rPr>
-          <w:rFonts w:ascii="Calisto MT" w:hAnsi="Calisto MT"/>
-          <w:highlight w:val="cyan"/>
-        </w:rPr>
-        <w:t>Producers</w:t>
-      </w:r>
-      <w:r>
-        <w:rPr>
-          <w:rFonts w:ascii="Calisto MT" w:hAnsi="Calisto MT"/>
-        </w:rPr>
-        <w:t xml:space="preserve"> </w:t>
-      </w:r>
-      <w:r>
-        <w:rPr>
-          <w:rFonts w:ascii="Calisto MT" w:hAnsi="Calisto MT"/>
-          <w:highlight w:val="cyan"/>
-        </w:rPr>
-        <w:t>compare</w:t>
-      </w:r>
-      <w:r>
-        <w:rPr>
-          <w:rFonts w:ascii="Calisto MT" w:hAnsi="Calisto MT"/>
-        </w:rPr>
-        <w:t xml:space="preserve"> based on </w:t>
-      </w:r>
-      <w:r>
-        <w:rPr>
-          <w:rFonts w:ascii="Calisto MT" w:hAnsi="Calisto MT"/>
-          <w:highlight w:val="cyan"/>
-        </w:rPr>
-        <w:t>product</w:t>
-      </w:r>
-      <w:r>
-        <w:rPr>
-          <w:rFonts w:ascii="Calisto MT" w:hAnsi="Calisto MT"/>
-        </w:rPr>
-        <w:t xml:space="preserve"> </w:t>
-      </w:r>
-      <w:r>
-        <w:rPr>
-          <w:rFonts w:ascii="Calisto MT" w:hAnsi="Calisto MT"/>
-          <w:highlight w:val="cyan"/>
-        </w:rPr>
-        <w:t>sales</w:t>
-      </w:r>
-      <w:r>
-        <w:rPr>
-          <w:rFonts w:ascii="Calisto MT" w:hAnsi="Calisto MT"/>
-        </w:rPr>
-        <w:t>?</w:t>
-      </w:r>
-      <w:r>
-        <w:rPr>
-          <w:rFonts w:ascii="Calisto MT" w:hAnsi="Calisto MT"/>
-        </w:rPr>
-        <w:tab/>
-      </w:r>
-    </w:p>
-    <w:p>
-      <w:pPr>
         <w:ind w:left="720"/>
         <w:rPr>
           <w:rFonts w:ascii="Calisto MT" w:hAnsi="Calisto MT"/>
@@ -1672,32 +1953,39 @@
         </w:rPr>
         <w:tab/>
       </w:r>
-      <w:r>
-        <w:rPr>
-          <w:rFonts w:ascii="Calisto MT" w:hAnsi="Calisto MT"/>
-        </w:rPr>
-        <w:t xml:space="preserve">Wine </w:t>
-      </w:r>
-      <w:r>
-        <w:rPr>
-          <w:rFonts w:ascii="Calisto MT" w:hAnsi="Calisto MT"/>
-          <w:highlight w:val="cyan"/>
-        </w:rPr>
-        <w:t>sales</w:t>
-      </w:r>
-      <w:r>
-        <w:rPr>
-          <w:rFonts w:ascii="Calisto MT" w:hAnsi="Calisto MT"/>
-        </w:rPr>
-        <w:t xml:space="preserve"> by </w:t>
-      </w:r>
-      <w:r>
-        <w:rPr>
-          <w:rFonts w:ascii="Calisto MT" w:hAnsi="Calisto MT"/>
-          <w:highlight w:val="cyan"/>
-        </w:rPr>
-        <w:t>Country</w:t>
-      </w:r>
+    </w:p>
+    <w:p>
+      <w:pPr>
+        <w:ind w:firstLine="720"/>
+        <w:rPr>
+          <w:rFonts w:ascii="Calisto MT" w:hAnsi="Calisto MT"/>
+          <w:highlight w:val="green"/>
+        </w:rPr>
+      </w:pPr>
+      <w:r>
+        <w:rPr>
+          <w:rFonts w:ascii="Calisto MT" w:hAnsi="Calisto MT"/>
+          <w:highlight w:val="green"/>
+        </w:rPr>
+        <w:t>Wine sales by Country</w:t>
+      </w:r>
+    </w:p>
+    <w:p>
+      <w:pPr>
+        <w:ind w:firstLine="720"/>
+        <w:rPr>
+          <w:rFonts w:ascii="Calisto MT" w:hAnsi="Calisto MT"/>
+        </w:rPr>
+      </w:pPr>
+      <w:hyperlink r:id="rId10" w:history="1">
+        <w:r>
+          <w:rPr>
+            <w:rStyle w:val="Hyperlink"/>
+            <w:highlight w:val="green"/>
+          </w:rPr>
+          <w:t>https://www.census.gov/data/tables/2017/econ/arts/annual-report.html</w:t>
+        </w:r>
+      </w:hyperlink>
     </w:p>
     <w:p>
       <w:pPr>
@@ -1710,6 +1998,19 @@
           <w:rFonts w:ascii="Calisto MT" w:hAnsi="Calisto MT"/>
         </w:rPr>
         <w:tab/>
+      </w:r>
+    </w:p>
+    <w:p>
+      <w:pPr>
+        <w:ind w:firstLine="720"/>
+        <w:rPr>
+          <w:rFonts w:ascii="Calisto MT" w:hAnsi="Calisto MT"/>
+        </w:rPr>
+      </w:pPr>
+      <w:r>
+        <w:rPr>
+          <w:rFonts w:ascii="Calisto MT" w:hAnsi="Calisto MT"/>
+        </w:rPr>
         <w:t>Import</w:t>
       </w:r>
       <w:r>

</xml_diff>